<commit_message>
finishing up second section
</commit_message>
<xml_diff>
--- a/template.docx
+++ b/template.docx
@@ -7,7 +7,12 @@
         <w:pStyle w:val="Heading4"/>
       </w:pPr>
       <w:r>
-        <w:t>template</w:t>
+        <w:t>templa</w:t>
+      </w:r>
+      <w:bookmarkStart w:id="0" w:name="_GoBack"/>
+      <w:bookmarkEnd w:id="0"/>
+      <w:r>
+        <w:t>te</w:t>
       </w:r>
     </w:p>
     <w:p>
@@ -30,23 +35,18 @@
       <w:pPr>
         <w:pStyle w:val="Heading2"/>
       </w:pPr>
-      <w:bookmarkStart w:id="0" w:name="r-markdown"/>
+      <w:bookmarkStart w:id="1" w:name="r-markdown"/>
       <w:r>
         <w:t>R Markdown</w:t>
       </w:r>
-      <w:bookmarkEnd w:id="0"/>
+      <w:bookmarkEnd w:id="1"/>
     </w:p>
     <w:p>
       <w:pPr>
         <w:pStyle w:val="FirstParagraph"/>
       </w:pPr>
       <w:r>
-        <w:t xml:space="preserve">This is an R Markdown document. Markdown is a simple formatting syntax for authoring </w:t>
-      </w:r>
-      <w:bookmarkStart w:id="1" w:name="_GoBack"/>
-      <w:bookmarkEnd w:id="1"/>
-      <w:r>
-        <w:t xml:space="preserve">HTML, PDF, and MS Word documents. For more details on using R Markdown see </w:t>
+        <w:t xml:space="preserve">This is an R Markdown document. Markdown is a simple formatting syntax for authoring HTML, PDF, and MS Word documents. For more details on using R Markdown see </w:t>
       </w:r>
       <w:hyperlink r:id="rId7">
         <w:r>
@@ -321,7 +321,7 @@
   <w:abstractNum w:abstractNumId="0" w15:restartNumberingAfterBreak="0">
     <w:nsid w:val="FFFFFF7C"/>
     <w:multiLevelType w:val="singleLevel"/>
-    <w:tmpl w:val="4D926D7A"/>
+    <w:tmpl w:val="283A7C22"/>
     <w:lvl w:ilvl="0">
       <w:start w:val="1"/>
       <w:numFmt w:val="decimal"/>
@@ -338,7 +338,7 @@
   <w:abstractNum w:abstractNumId="1" w15:restartNumberingAfterBreak="0">
     <w:nsid w:val="FFFFFF7D"/>
     <w:multiLevelType w:val="singleLevel"/>
-    <w:tmpl w:val="41DE4CD4"/>
+    <w:tmpl w:val="96C8EC62"/>
     <w:lvl w:ilvl="0">
       <w:start w:val="1"/>
       <w:numFmt w:val="decimal"/>
@@ -355,7 +355,7 @@
   <w:abstractNum w:abstractNumId="2" w15:restartNumberingAfterBreak="0">
     <w:nsid w:val="FFFFFF7E"/>
     <w:multiLevelType w:val="singleLevel"/>
-    <w:tmpl w:val="F4087560"/>
+    <w:tmpl w:val="21DEC274"/>
     <w:lvl w:ilvl="0">
       <w:start w:val="1"/>
       <w:numFmt w:val="decimal"/>
@@ -372,7 +372,7 @@
   <w:abstractNum w:abstractNumId="3" w15:restartNumberingAfterBreak="0">
     <w:nsid w:val="FFFFFF7F"/>
     <w:multiLevelType w:val="singleLevel"/>
-    <w:tmpl w:val="5D502496"/>
+    <w:tmpl w:val="7A2091C4"/>
     <w:lvl w:ilvl="0">
       <w:start w:val="1"/>
       <w:numFmt w:val="decimal"/>
@@ -389,7 +389,7 @@
   <w:abstractNum w:abstractNumId="4" w15:restartNumberingAfterBreak="0">
     <w:nsid w:val="FFFFFF80"/>
     <w:multiLevelType w:val="singleLevel"/>
-    <w:tmpl w:val="97C84FF0"/>
+    <w:tmpl w:val="835614C8"/>
     <w:lvl w:ilvl="0">
       <w:start w:val="1"/>
       <w:numFmt w:val="bullet"/>
@@ -409,7 +409,7 @@
   <w:abstractNum w:abstractNumId="5" w15:restartNumberingAfterBreak="0">
     <w:nsid w:val="FFFFFF81"/>
     <w:multiLevelType w:val="singleLevel"/>
-    <w:tmpl w:val="1546A576"/>
+    <w:tmpl w:val="81507AC4"/>
     <w:lvl w:ilvl="0">
       <w:start w:val="1"/>
       <w:numFmt w:val="bullet"/>
@@ -429,7 +429,7 @@
   <w:abstractNum w:abstractNumId="6" w15:restartNumberingAfterBreak="0">
     <w:nsid w:val="FFFFFF82"/>
     <w:multiLevelType w:val="singleLevel"/>
-    <w:tmpl w:val="2028F020"/>
+    <w:tmpl w:val="257C4FF0"/>
     <w:lvl w:ilvl="0">
       <w:start w:val="1"/>
       <w:numFmt w:val="bullet"/>
@@ -449,7 +449,7 @@
   <w:abstractNum w:abstractNumId="7" w15:restartNumberingAfterBreak="0">
     <w:nsid w:val="FFFFFF83"/>
     <w:multiLevelType w:val="singleLevel"/>
-    <w:tmpl w:val="AA003B96"/>
+    <w:tmpl w:val="21307466"/>
     <w:lvl w:ilvl="0">
       <w:start w:val="1"/>
       <w:numFmt w:val="bullet"/>
@@ -469,7 +469,7 @@
   <w:abstractNum w:abstractNumId="8" w15:restartNumberingAfterBreak="0">
     <w:nsid w:val="FFFFFF88"/>
     <w:multiLevelType w:val="singleLevel"/>
-    <w:tmpl w:val="05CA9702"/>
+    <w:tmpl w:val="7E54FCC4"/>
     <w:lvl w:ilvl="0">
       <w:start w:val="1"/>
       <w:numFmt w:val="decimal"/>
@@ -486,7 +486,7 @@
   <w:abstractNum w:abstractNumId="9" w15:restartNumberingAfterBreak="0">
     <w:nsid w:val="FFFFFF89"/>
     <w:multiLevelType w:val="singleLevel"/>
-    <w:tmpl w:val="5ACEF784"/>
+    <w:tmpl w:val="F2C65636"/>
     <w:lvl w:ilvl="0">
       <w:start w:val="1"/>
       <w:numFmt w:val="bullet"/>
@@ -1113,7 +1113,7 @@
     <w:next w:val="BodyText"/>
     <w:uiPriority w:val="9"/>
     <w:qFormat/>
-    <w:rsid w:val="00FB1D26"/>
+    <w:rsid w:val="00DE02FB"/>
     <w:pPr>
       <w:keepNext/>
       <w:keepLines/>
@@ -1124,7 +1124,6 @@
       <w:rFonts w:ascii="Times" w:eastAsiaTheme="majorEastAsia" w:hAnsi="Times" w:cstheme="majorBidi"/>
       <w:b/>
       <w:bCs/>
-      <w:sz w:val="32"/>
       <w:szCs w:val="32"/>
     </w:rPr>
   </w:style>

</xml_diff>